<commit_message>
upload files for iteration one by xiang
</commit_message>
<xml_diff>
--- a/Document/CS673_SPPP_ProPal.docx
+++ b/Document/CS673_SPPP_ProPal.docx
@@ -4594,7 +4594,30 @@
           <w:szCs w:val="26"/>
           <w:rtl w:val="0"/>
         </w:rPr>
-        <w:t xml:space="preserve">The motivation of this project came from the shortage of a simple and easy to use management tool when developing a large piece of software. The main purpose of Propal is providing a user friendly website application that members of a software development group can use to check current prior objective, track working progress, as well as log in work hours. The potential users of the software can be students who just start to learn software engineering, software developers who intend to implement a small scale software as a group, and also managers who want a robust platform to track a software project. In general, just like our project name, Propal, our software is a good pal for software development project.</w:t>
+        <w:t xml:space="preserve">The motivation of this project came from the shortage of a simple and easy to use management tool when developing a large piece of software. The main purpose of Propal is providing a user friendly website application that members of a software development group can use to c</w:t>
+      </w:r>
+      <w:commentRangeStart w:id="0"/>
+      <w:r>
+        <w:rPr>
+          <w:rFonts w:ascii="Times New Roman" w:cs="Times New Roman" w:eastAsia="Times New Roman" w:hAnsi="Times New Roman"/>
+          <w:sz w:val="26"/>
+          <w:szCs w:val="26"/>
+          <w:rtl w:val="0"/>
+        </w:rPr>
+        <w:t xml:space="preserve">heck current prior objective, track working progress, as well as log in work hours.</w:t>
+      </w:r>
+      <w:commentRangeEnd w:id="0"/>
+      <w:r>
+        <w:commentReference w:id="0"/>
+      </w:r>
+      <w:r>
+        <w:rPr>
+          <w:rFonts w:ascii="Times New Roman" w:cs="Times New Roman" w:eastAsia="Times New Roman" w:hAnsi="Times New Roman"/>
+          <w:sz w:val="26"/>
+          <w:szCs w:val="26"/>
+          <w:rtl w:val="0"/>
+        </w:rPr>
+        <w:t xml:space="preserve"> The potential users of the software can be students who just start to learn software engineering, software developers who intend to implement a small scale software as a group, and also managers who want a robust platform to track a software project. In general, just like our project name, Propal, our software is a good pal for software development project.</w:t>
       </w:r>
     </w:p>
     <w:p>
@@ -5088,12 +5111,6 @@
         </w:rPr>
         <w:t xml:space="preserve">Proposed High level Requirements(By Yansen)</w:t>
       </w:r>
-    </w:p>
-    <w:p>
-      <w:pPr>
-        <w:contextualSpacing w:val="0"/>
-        <w:rPr/>
-      </w:pPr>
       <w:r>
         <w:rPr>
           <w:rtl w:val="0"/>
@@ -5265,7 +5282,29 @@
           <w:rFonts w:ascii="Times New Roman" w:cs="Times New Roman" w:eastAsia="Times New Roman" w:hAnsi="Times New Roman"/>
           <w:rtl w:val="0"/>
         </w:rPr>
-        <w:t xml:space="preserve">Registered users shall be able to have a drop-down menu to choose a project.</w:t>
+        <w:t xml:space="preserve">Re</w:t>
+      </w:r>
+      <w:commentRangeStart w:id="1"/>
+      <w:commentRangeStart w:id="2"/>
+      <w:r>
+        <w:rPr>
+          <w:rFonts w:ascii="Times New Roman" w:cs="Times New Roman" w:eastAsia="Times New Roman" w:hAnsi="Times New Roman"/>
+          <w:rtl w:val="0"/>
+        </w:rPr>
+        <w:t xml:space="preserve">gistered users shall be able to have a drop-down menu to choose a project.</w:t>
+      </w:r>
+      <w:commentRangeEnd w:id="1"/>
+      <w:r>
+        <w:commentReference w:id="1"/>
+      </w:r>
+      <w:commentRangeEnd w:id="2"/>
+      <w:r>
+        <w:commentReference w:id="2"/>
+      </w:r>
+      <w:r>
+        <w:rPr>
+          <w:rtl w:val="0"/>
+        </w:rPr>
       </w:r>
     </w:p>
     <w:p>
@@ -5294,7 +5333,19 @@
           <w:rFonts w:ascii="Times New Roman" w:cs="Times New Roman" w:eastAsia="Times New Roman" w:hAnsi="Times New Roman"/>
           <w:rtl w:val="0"/>
         </w:rPr>
-        <w:t xml:space="preserve">Registered users shall be able to have a horizontal navigation bar to manage Stories, Members, Burndown Chart and Settings. </w:t>
+        <w:t xml:space="preserve">Product owner shall be</w:t>
+      </w:r>
+      <w:r>
+        <w:rPr>
+          <w:rFonts w:ascii="Times New Roman" w:cs="Times New Roman" w:eastAsia="Times New Roman" w:hAnsi="Times New Roman"/>
+          <w:rtl w:val="0"/>
+        </w:rPr>
+        <w:t xml:space="preserve"> able to have a horizontal navigation bar to manage Stories, Members, Burndown Chart and Settings. </w:t>
+      </w:r>
+      <w:r>
+        <w:rPr>
+          <w:rtl w:val="0"/>
+        </w:rPr>
       </w:r>
     </w:p>
     <w:p>
@@ -5358,12 +5409,29 @@
           <w:rFonts w:ascii="Times New Roman" w:cs="Times New Roman" w:eastAsia="Times New Roman" w:hAnsi="Times New Roman"/>
         </w:rPr>
       </w:pPr>
-      <w:r>
-        <w:rPr>
-          <w:rFonts w:ascii="Times New Roman" w:cs="Times New Roman" w:eastAsia="Times New Roman" w:hAnsi="Times New Roman"/>
-          <w:rtl w:val="0"/>
-        </w:rPr>
-        <w:t xml:space="preserve">Registered users shall be able to create more than one requirements in each projects</w:t>
+      <w:commentRangeStart w:id="3"/>
+      <w:commentRangeStart w:id="4"/>
+      <w:r>
+        <w:rPr>
+          <w:rFonts w:ascii="Times New Roman" w:cs="Times New Roman" w:eastAsia="Times New Roman" w:hAnsi="Times New Roman"/>
+          <w:rtl w:val="0"/>
+        </w:rPr>
+        <w:t xml:space="preserve">Product owner</w:t>
+      </w:r>
+      <w:commentRangeEnd w:id="3"/>
+      <w:r>
+        <w:commentReference w:id="3"/>
+      </w:r>
+      <w:commentRangeEnd w:id="4"/>
+      <w:r>
+        <w:commentReference w:id="4"/>
+      </w:r>
+      <w:r>
+        <w:rPr>
+          <w:rFonts w:ascii="Times New Roman" w:cs="Times New Roman" w:eastAsia="Times New Roman" w:hAnsi="Times New Roman"/>
+          <w:rtl w:val="0"/>
+        </w:rPr>
+        <w:t xml:space="preserve"> shall be able to create more than one requirements in each projects</w:t>
       </w:r>
     </w:p>
     <w:p>
@@ -5376,14 +5444,15 @@
         <w:contextualSpacing w:val="1"/>
         <w:rPr>
           <w:rFonts w:ascii="Times New Roman" w:cs="Times New Roman" w:eastAsia="Times New Roman" w:hAnsi="Times New Roman"/>
-        </w:rPr>
-      </w:pPr>
-      <w:r>
-        <w:rPr>
-          <w:rFonts w:ascii="Times New Roman" w:cs="Times New Roman" w:eastAsia="Times New Roman" w:hAnsi="Times New Roman"/>
-          <w:rtl w:val="0"/>
-        </w:rPr>
-        <w:t xml:space="preserve">Registered users shall be able to login</w:t>
+          <w:u w:val="none"/>
+        </w:rPr>
+      </w:pPr>
+      <w:r>
+        <w:rPr>
+          <w:rFonts w:ascii="Times New Roman" w:cs="Times New Roman" w:eastAsia="Times New Roman" w:hAnsi="Times New Roman"/>
+          <w:rtl w:val="0"/>
+        </w:rPr>
+        <w:t xml:space="preserve">Product owner shall be able to set the role for invited register users.</w:t>
       </w:r>
     </w:p>
     <w:p>
@@ -5403,7 +5472,7 @@
           <w:rFonts w:ascii="Times New Roman" w:cs="Times New Roman" w:eastAsia="Times New Roman" w:hAnsi="Times New Roman"/>
           <w:rtl w:val="0"/>
         </w:rPr>
-        <w:t xml:space="preserve">Registered users shall be able to reset their password</w:t>
+        <w:t xml:space="preserve">Registered users shall be able to login</w:t>
       </w:r>
     </w:p>
     <w:p>
@@ -5423,7 +5492,12 @@
           <w:rFonts w:ascii="Times New Roman" w:cs="Times New Roman" w:eastAsia="Times New Roman" w:hAnsi="Times New Roman"/>
           <w:rtl w:val="0"/>
         </w:rPr>
-        <w:t xml:space="preserve">Registered users shall be able to invite other registered users to their projects</w:t>
+        <w:t xml:space="preserve">Registered users shall be able to reset their password</w:t>
+      </w:r>
+      <w:r>
+        <w:rPr>
+          <w:rtl w:val="0"/>
+        </w:rPr>
       </w:r>
     </w:p>
     <w:p>
@@ -5443,7 +5517,14 @@
           <w:rFonts w:ascii="Times New Roman" w:cs="Times New Roman" w:eastAsia="Times New Roman" w:hAnsi="Times New Roman"/>
           <w:rtl w:val="0"/>
         </w:rPr>
-        <w:t xml:space="preserve">Registered users shall be able to edit their projects(name, requirements, etc)</w:t>
+        <w:t xml:space="preserve">Product owner</w:t>
+      </w:r>
+      <w:r>
+        <w:rPr>
+          <w:rFonts w:ascii="Times New Roman" w:cs="Times New Roman" w:eastAsia="Times New Roman" w:hAnsi="Times New Roman"/>
+          <w:rtl w:val="0"/>
+        </w:rPr>
+        <w:t xml:space="preserve"> shall be able to invite other registered users to their projects</w:t>
       </w:r>
     </w:p>
     <w:p>
@@ -5463,7 +5544,7 @@
           <w:rFonts w:ascii="Times New Roman" w:cs="Times New Roman" w:eastAsia="Times New Roman" w:hAnsi="Times New Roman"/>
           <w:rtl w:val="0"/>
         </w:rPr>
-        <w:t xml:space="preserve">Registered users shall be able to delete projects</w:t>
+        <w:t xml:space="preserve">Product owner shall be able to edit their projects(name, requirements, etc)</w:t>
       </w:r>
     </w:p>
     <w:p>
@@ -5483,7 +5564,7 @@
           <w:rFonts w:ascii="Times New Roman" w:cs="Times New Roman" w:eastAsia="Times New Roman" w:hAnsi="Times New Roman"/>
           <w:rtl w:val="0"/>
         </w:rPr>
-        <w:t xml:space="preserve">Registered users shall be able to create requirements</w:t>
+        <w:t xml:space="preserve">Product owner shall be able to delete projects</w:t>
       </w:r>
     </w:p>
     <w:p>
@@ -5503,7 +5584,7 @@
           <w:rFonts w:ascii="Times New Roman" w:cs="Times New Roman" w:eastAsia="Times New Roman" w:hAnsi="Times New Roman"/>
           <w:rtl w:val="0"/>
         </w:rPr>
-        <w:t xml:space="preserve">Registered users shall be able to edit requirements</w:t>
+        <w:t xml:space="preserve">Product owner shall be able to create requirements</w:t>
       </w:r>
     </w:p>
     <w:p>
@@ -5523,7 +5604,7 @@
           <w:rFonts w:ascii="Times New Roman" w:cs="Times New Roman" w:eastAsia="Times New Roman" w:hAnsi="Times New Roman"/>
           <w:rtl w:val="0"/>
         </w:rPr>
-        <w:t xml:space="preserve">Registered users shall be able to delete requirements</w:t>
+        <w:t xml:space="preserve">Product owner shall be able to edit requirements</w:t>
       </w:r>
     </w:p>
     <w:p>
@@ -5543,7 +5624,7 @@
           <w:rFonts w:ascii="Times New Roman" w:cs="Times New Roman" w:eastAsia="Times New Roman" w:hAnsi="Times New Roman"/>
           <w:rtl w:val="0"/>
         </w:rPr>
-        <w:t xml:space="preserve">Registered users shall be able to assign requirements to other registered users(invited)</w:t>
+        <w:t xml:space="preserve">Product owner shall be able to delete requirements</w:t>
       </w:r>
     </w:p>
     <w:p>
@@ -5563,7 +5644,7 @@
           <w:rFonts w:ascii="Times New Roman" w:cs="Times New Roman" w:eastAsia="Times New Roman" w:hAnsi="Times New Roman"/>
           <w:rtl w:val="0"/>
         </w:rPr>
-        <w:t xml:space="preserve">Registered users shall be able to access their accounts</w:t>
+        <w:t xml:space="preserve">Product owner shall be able to assign requirements(one or more) to other developers(one or more)</w:t>
       </w:r>
     </w:p>
     <w:p>
@@ -5576,15 +5657,14 @@
         <w:contextualSpacing w:val="1"/>
         <w:rPr>
           <w:rFonts w:ascii="Times New Roman" w:cs="Times New Roman" w:eastAsia="Times New Roman" w:hAnsi="Times New Roman"/>
-          <w:u w:val="none"/>
-        </w:rPr>
-      </w:pPr>
-      <w:r>
-        <w:rPr>
-          <w:rFonts w:ascii="Times New Roman" w:cs="Times New Roman" w:eastAsia="Times New Roman" w:hAnsi="Times New Roman"/>
-          <w:rtl w:val="0"/>
-        </w:rPr>
-        <w:t xml:space="preserve">Registered users who is invited shall be able to view requirements</w:t>
+        </w:rPr>
+      </w:pPr>
+      <w:r>
+        <w:rPr>
+          <w:rFonts w:ascii="Times New Roman" w:cs="Times New Roman" w:eastAsia="Times New Roman" w:hAnsi="Times New Roman"/>
+          <w:rtl w:val="0"/>
+        </w:rPr>
+        <w:t xml:space="preserve">Registered users shall be able to access their accounts</w:t>
       </w:r>
     </w:p>
     <w:p>
@@ -5605,7 +5685,49 @@
           <w:rFonts w:ascii="Times New Roman" w:cs="Times New Roman" w:eastAsia="Times New Roman" w:hAnsi="Times New Roman"/>
           <w:rtl w:val="0"/>
         </w:rPr>
-        <w:t xml:space="preserve">Registered users who is invited shall be able to finish assigned requirements</w:t>
+        <w:t xml:space="preserve">Developer shall be able to view requirements</w:t>
+      </w:r>
+    </w:p>
+    <w:p>
+      <w:pPr>
+        <w:numPr>
+          <w:ilvl w:val="0"/>
+          <w:numId w:val="1"/>
+        </w:numPr>
+        <w:ind w:left="2880" w:hanging="360"/>
+        <w:contextualSpacing w:val="1"/>
+        <w:rPr>
+          <w:rFonts w:ascii="Times New Roman" w:cs="Times New Roman" w:eastAsia="Times New Roman" w:hAnsi="Times New Roman"/>
+          <w:u w:val="none"/>
+        </w:rPr>
+      </w:pPr>
+      <w:r>
+        <w:rPr>
+          <w:rFonts w:ascii="Times New Roman" w:cs="Times New Roman" w:eastAsia="Times New Roman" w:hAnsi="Times New Roman"/>
+          <w:rtl w:val="0"/>
+        </w:rPr>
+        <w:t xml:space="preserve">Developer shall be able to finish assigned requirements</w:t>
+      </w:r>
+    </w:p>
+    <w:p>
+      <w:pPr>
+        <w:numPr>
+          <w:ilvl w:val="0"/>
+          <w:numId w:val="1"/>
+        </w:numPr>
+        <w:ind w:left="2880" w:hanging="360"/>
+        <w:contextualSpacing w:val="1"/>
+        <w:rPr>
+          <w:rFonts w:ascii="Times New Roman" w:cs="Times New Roman" w:eastAsia="Times New Roman" w:hAnsi="Times New Roman"/>
+          <w:u w:val="none"/>
+        </w:rPr>
+      </w:pPr>
+      <w:r>
+        <w:rPr>
+          <w:rFonts w:ascii="Times New Roman" w:cs="Times New Roman" w:eastAsia="Times New Roman" w:hAnsi="Times New Roman"/>
+          <w:rtl w:val="0"/>
+        </w:rPr>
+        <w:t xml:space="preserve">Scrum master shall be able to view requirements</w:t>
       </w:r>
     </w:p>
     <w:p>
@@ -5669,7 +5791,14 @@
           <w:rFonts w:ascii="Times New Roman" w:cs="Times New Roman" w:eastAsia="Times New Roman" w:hAnsi="Times New Roman"/>
           <w:rtl w:val="0"/>
         </w:rPr>
-        <w:t xml:space="preserve">Registered users shall be able to view finished requirements</w:t>
+        <w:t xml:space="preserve">Product owner</w:t>
+      </w:r>
+      <w:r>
+        <w:rPr>
+          <w:rFonts w:ascii="Times New Roman" w:cs="Times New Roman" w:eastAsia="Times New Roman" w:hAnsi="Times New Roman"/>
+          <w:rtl w:val="0"/>
+        </w:rPr>
+        <w:t xml:space="preserve"> shall be able to view finished requirements</w:t>
       </w:r>
     </w:p>
     <w:p>
@@ -5689,7 +5818,7 @@
           <w:rFonts w:ascii="Times New Roman" w:cs="Times New Roman" w:eastAsia="Times New Roman" w:hAnsi="Times New Roman"/>
           <w:rtl w:val="0"/>
         </w:rPr>
-        <w:t xml:space="preserve">Registered users shall be able to restart finished requirements</w:t>
+        <w:t xml:space="preserve">Product owner shall be able to restart finished requirements</w:t>
       </w:r>
     </w:p>
     <w:p>
@@ -5709,7 +5838,7 @@
           <w:rFonts w:ascii="Times New Roman" w:cs="Times New Roman" w:eastAsia="Times New Roman" w:hAnsi="Times New Roman"/>
           <w:rtl w:val="0"/>
         </w:rPr>
-        <w:t xml:space="preserve">Registered users shall be able to view deleted requirements</w:t>
+        <w:t xml:space="preserve">Product owner shall be able to view deleted requirements</w:t>
       </w:r>
     </w:p>
     <w:p>
@@ -5729,7 +5858,7 @@
           <w:rFonts w:ascii="Times New Roman" w:cs="Times New Roman" w:eastAsia="Times New Roman" w:hAnsi="Times New Roman"/>
           <w:rtl w:val="0"/>
         </w:rPr>
-        <w:t xml:space="preserve">Registered users shall be able to restore deleted requirements</w:t>
+        <w:t xml:space="preserve">Product owner shall be able to restore deleted requirements</w:t>
       </w:r>
     </w:p>
     <w:p>
@@ -5749,7 +5878,7 @@
           <w:rFonts w:ascii="Times New Roman" w:cs="Times New Roman" w:eastAsia="Times New Roman" w:hAnsi="Times New Roman"/>
           <w:rtl w:val="0"/>
         </w:rPr>
-        <w:t xml:space="preserve">Registered users shall be able to set due date for requirements</w:t>
+        <w:t xml:space="preserve">Product owner shall be able to set due date for requirements</w:t>
       </w:r>
     </w:p>
     <w:p>
@@ -7340,7 +7469,40 @@
           <w:szCs w:val="26"/>
           <w:rtl w:val="0"/>
         </w:rPr>
-        <w:t xml:space="preserve">Tool: pivotaltracker.com</w:t>
+        <w:t xml:space="preserve">Tool: </w:t>
+      </w:r>
+      <w:r>
+        <w:rPr>
+          <w:rFonts w:ascii="Times New Roman" w:cs="Times New Roman" w:eastAsia="Times New Roman" w:hAnsi="Times New Roman"/>
+          <w:sz w:val="26"/>
+          <w:szCs w:val="26"/>
+          <w:rtl w:val="0"/>
+        </w:rPr>
+        <w:t xml:space="preserve">pivotaltracker.com</w:t>
+      </w:r>
+      <w:r>
+        <w:rPr>
+          <w:rFonts w:ascii="Times New Roman" w:cs="Times New Roman" w:eastAsia="Times New Roman" w:hAnsi="Times New Roman"/>
+          <w:sz w:val="26"/>
+          <w:szCs w:val="26"/>
+          <w:rtl w:val="0"/>
+        </w:rPr>
+        <w:t xml:space="preserve">:</w:t>
+      </w:r>
+      <w:hyperlink r:id="rId21">
+        <w:r>
+          <w:rPr>
+            <w:color w:val="1155cc"/>
+            <w:u w:val="single"/>
+            <w:rtl w:val="0"/>
+          </w:rPr>
+          <w:t xml:space="preserve">https://www.pivotaltracker.com/n/projects/2108674</w:t>
+        </w:r>
+      </w:hyperlink>
+      <w:r>
+        <w:rPr>
+          <w:rtl w:val="0"/>
+        </w:rPr>
       </w:r>
     </w:p>
     <w:p>
@@ -7468,7 +7630,26 @@
           <w:rFonts w:ascii="Times New Roman" w:cs="Times New Roman" w:eastAsia="Times New Roman" w:hAnsi="Times New Roman"/>
           <w:rtl w:val="0"/>
         </w:rPr>
-        <w:t xml:space="preserve">Objectives and Priorities</w:t>
+        <w:t xml:space="preserve">Objecti</w:t>
+      </w:r>
+      <w:commentRangeStart w:id="5"/>
+      <w:r>
+        <w:rPr>
+          <w:rFonts w:ascii="Times New Roman" w:cs="Times New Roman" w:eastAsia="Times New Roman" w:hAnsi="Times New Roman"/>
+          <w:rtl w:val="0"/>
+        </w:rPr>
+        <w:t xml:space="preserve">ves and Prioritie</w:t>
+      </w:r>
+      <w:commentRangeEnd w:id="5"/>
+      <w:r>
+        <w:commentReference w:id="5"/>
+      </w:r>
+      <w:r>
+        <w:rPr>
+          <w:rFonts w:ascii="Times New Roman" w:cs="Times New Roman" w:eastAsia="Times New Roman" w:hAnsi="Times New Roman"/>
+          <w:rtl w:val="0"/>
+        </w:rPr>
+        <w:t xml:space="preserve">s</w:t>
       </w:r>
     </w:p>
     <w:p>
@@ -7503,7 +7684,7 @@
                     <pic:cNvPicPr preferRelativeResize="0"/>
                   </pic:nvPicPr>
                   <pic:blipFill>
-                    <a:blip r:embed="rId21"/>
+                    <a:blip r:embed="rId22"/>
                     <a:srcRect b="0" l="0" r="0" t="0"/>
                     <a:stretch>
                       <a:fillRect/>
@@ -10740,22 +10921,12 @@
           <w:rFonts w:ascii="Times New Roman" w:cs="Times New Roman" w:eastAsia="Times New Roman" w:hAnsi="Times New Roman"/>
           <w:rtl w:val="0"/>
         </w:rPr>
-        <w:t xml:space="preserve">Quality Assurance Plan( Chen, Lu) (</w:t>
-      </w:r>
-      <w:r>
-        <w:rPr>
-          <w:rFonts w:ascii="Times New Roman" w:cs="Times New Roman" w:eastAsia="Times New Roman" w:hAnsi="Times New Roman"/>
-          <w:i w:val="1"/>
-          <w:rtl w:val="0"/>
-        </w:rPr>
-        <w:t xml:space="preserve">better format please </w:t>
-      </w:r>
-      <w:r>
-        <w:rPr>
-          <w:rFonts w:ascii="Times New Roman" w:cs="Times New Roman" w:eastAsia="Times New Roman" w:hAnsi="Times New Roman"/>
-          <w:rtl w:val="0"/>
-        </w:rPr>
-        <w:t xml:space="preserve">)</w:t>
+        <w:t xml:space="preserve">Quality Assurance Plan( Chen, Lu)</w:t>
+      </w:r>
+      <w:r>
+        <w:rPr>
+          <w:rtl w:val="0"/>
+        </w:rPr>
       </w:r>
     </w:p>
     <w:p>
@@ -11507,6 +11678,19 @@
         </w:rPr>
         <w:t xml:space="preserve">A separate document about testing result should be linked here. (</w:t>
       </w:r>
+      <w:hyperlink r:id="rId23">
+        <w:r>
+          <w:rPr>
+            <w:rFonts w:ascii="Times New Roman" w:cs="Times New Roman" w:eastAsia="Times New Roman" w:hAnsi="Times New Roman"/>
+            <w:color w:val="1155cc"/>
+            <w:sz w:val="26"/>
+            <w:szCs w:val="26"/>
+            <w:u w:val="single"/>
+            <w:rtl w:val="0"/>
+          </w:rPr>
+          <w:t xml:space="preserve">link here for testing results</w:t>
+        </w:r>
+      </w:hyperlink>
       <w:r>
         <w:rPr>
           <w:rFonts w:ascii="Times New Roman" w:cs="Times New Roman" w:eastAsia="Times New Roman" w:hAnsi="Times New Roman"/>
@@ -11515,7 +11699,7 @@
           <w:u w:val="single"/>
           <w:rtl w:val="0"/>
         </w:rPr>
-        <w:t xml:space="preserve">link here after having testing results)</w:t>
+        <w:t xml:space="preserve">)</w:t>
       </w:r>
       <w:r>
         <w:rPr>
@@ -12805,12 +12989,24 @@
           <w:rFonts w:ascii="Times New Roman" w:cs="Times New Roman" w:eastAsia="Times New Roman" w:hAnsi="Times New Roman"/>
         </w:rPr>
       </w:pPr>
-      <w:r>
-        <w:rPr>
-          <w:rFonts w:ascii="Times New Roman" w:cs="Times New Roman" w:eastAsia="Times New Roman" w:hAnsi="Times New Roman"/>
-          <w:rtl w:val="0"/>
-        </w:rPr>
-        <w:t xml:space="preserve">And there are many tools online, we may use the following tools, and update as needed.</w:t>
+      <w:commentRangeStart w:id="6"/>
+      <w:r>
+        <w:rPr>
+          <w:rFonts w:ascii="Times New Roman" w:cs="Times New Roman" w:eastAsia="Times New Roman" w:hAnsi="Times New Roman"/>
+          <w:rtl w:val="0"/>
+        </w:rPr>
+        <w:t xml:space="preserve">And there are many tools online, we may use the following tools, and update as needed</w:t>
+      </w:r>
+      <w:commentRangeEnd w:id="6"/>
+      <w:r>
+        <w:commentReference w:id="6"/>
+      </w:r>
+      <w:r>
+        <w:rPr>
+          <w:rFonts w:ascii="Times New Roman" w:cs="Times New Roman" w:eastAsia="Times New Roman" w:hAnsi="Times New Roman"/>
+          <w:rtl w:val="0"/>
+        </w:rPr>
+        <w:t xml:space="preserve">.</w:t>
       </w:r>
     </w:p>
     <w:p>
@@ -13460,7 +13656,7 @@
         <w:tab/>
         <w:t xml:space="preserve">Github : </w:t>
       </w:r>
-      <w:hyperlink r:id="rId22">
+      <w:hyperlink r:id="rId24">
         <w:r>
           <w:rPr>
             <w:rFonts w:ascii="Times New Roman" w:cs="Times New Roman" w:eastAsia="Times New Roman" w:hAnsi="Times New Roman"/>
@@ -14738,7 +14934,7 @@
       </w:pPr>
       <w:bookmarkStart w:colFirst="0" w:colLast="0" w:name="_vt0p2p11w788" w:id="26"/>
       <w:bookmarkEnd w:id="26"/>
-      <w:commentRangeStart w:id="0"/>
+      <w:commentRangeStart w:id="7"/>
       <w:r>
         <w:rPr>
           <w:rFonts w:ascii="Times New Roman" w:cs="Times New Roman" w:eastAsia="Times New Roman" w:hAnsi="Times New Roman"/>
@@ -14746,9 +14942,9 @@
         </w:rPr>
         <w:t xml:space="preserve">References</w:t>
       </w:r>
-      <w:commentRangeEnd w:id="0"/>
-      <w:r>
-        <w:commentReference w:id="0"/>
+      <w:commentRangeEnd w:id="7"/>
+      <w:r>
+        <w:commentReference w:id="7"/>
       </w:r>
       <w:r>
         <w:rPr>
@@ -15074,8 +15270,8 @@
       </w:r>
     </w:p>
     <w:sectPr>
-      <w:headerReference r:id="rId23" w:type="default"/>
-      <w:footerReference r:id="rId24" w:type="default"/>
+      <w:headerReference r:id="rId25" w:type="default"/>
+      <w:footerReference r:id="rId26" w:type="default"/>
       <w:pgSz w:h="15840" w:w="12240"/>
       <w:pgMar w:bottom="1440" w:top="1440" w:left="1440" w:right="1080" w:header="0"/>
       <w:pgNumType w:start="1"/>
@@ -15086,7 +15282,7 @@
 
 <file path=word/comments.xml><?xml version="1.0" encoding="utf-8"?>
 <w:comments xmlns:mc="http://schemas.openxmlformats.org/markup-compatibility/2006" xmlns:o="urn:schemas-microsoft-com:office:office" xmlns:r="http://schemas.openxmlformats.org/officeDocument/2006/relationships" xmlns:m="http://schemas.openxmlformats.org/officeDocument/2006/math" xmlns:v="urn:schemas-microsoft-com:vml" xmlns:wp="http://schemas.openxmlformats.org/drawingml/2006/wordprocessingDrawing" xmlns:w10="urn:schemas-microsoft-com:office:word" xmlns:w="http://schemas.openxmlformats.org/wordprocessingml/2006/main" xmlns:wne="http://schemas.microsoft.com/office/word/2006/wordml" xmlns:sl="http://schemas.openxmlformats.org/schemaLibrary/2006/main" xmlns:a="http://schemas.openxmlformats.org/drawingml/2006/main" xmlns:pic="http://schemas.openxmlformats.org/drawingml/2006/picture" xmlns:c="http://schemas.openxmlformats.org/drawingml/2006/chart" xmlns:lc="http://schemas.openxmlformats.org/drawingml/2006/lockedCanvas" xmlns:dgm="http://schemas.openxmlformats.org/drawingml/2006/diagram" xmlns:wps="http://schemas.microsoft.com/office/word/2010/wordprocessingShape" xmlns:wpg="http://schemas.microsoft.com/office/word/2010/wordprocessingGroup">
-  <w:comment w:author="Dawei Li" w:id="0" w:date="2017-09-20T07:05:06Z">
+  <w:comment w:author="Yuting Zhang" w:id="3" w:date="2017-10-05T05:57:05Z">
     <w:p>
       <w:pPr>
         <w:keepNext w:val="0"/>
@@ -15133,9 +15329,11 @@
           <w:vertAlign w:val="baseline"/>
           <w:rtl w:val="0"/>
         </w:rPr>
-        <w:t xml:space="preserve">(at least one for each one) </w:t>
-      </w:r>
-    </w:p>
+        <w:t xml:space="preserve">Who can set the role? The registered users chose by themselves?</w:t>
+      </w:r>
+    </w:p>
+  </w:comment>
+  <w:comment w:author="Yansen Liu" w:id="4" w:date="2017-10-05T05:57:05Z">
     <w:p>
       <w:pPr>
         <w:keepNext w:val="0"/>
@@ -15182,9 +15380,11 @@
           <w:vertAlign w:val="baseline"/>
           <w:rtl w:val="0"/>
         </w:rPr>
-        <w:t xml:space="preserve">https://owl.english.purdue.edu/owl/resource/747/08/</w:t>
-      </w:r>
-    </w:p>
+        <w:t xml:space="preserve">product owner set the role</w:t>
+      </w:r>
+    </w:p>
+  </w:comment>
+  <w:comment w:author="Yuting Zhang" w:id="5" w:date="2017-10-04T11:05:53Z">
     <w:p>
       <w:pPr>
         <w:keepNext w:val="0"/>
@@ -15231,9 +15431,11 @@
           <w:vertAlign w:val="baseline"/>
           <w:rtl w:val="0"/>
         </w:rPr>
-        <w:t xml:space="preserve">MLA style </w:t>
-      </w:r>
-    </w:p>
+        <w:t xml:space="preserve">?</w:t>
+      </w:r>
+    </w:p>
+  </w:comment>
+  <w:comment w:author="Dawei Li" w:id="7" w:date="2017-09-20T07:05:06Z">
     <w:p>
       <w:pPr>
         <w:keepNext w:val="0"/>
@@ -15280,7 +15482,358 @@
           <w:vertAlign w:val="baseline"/>
           <w:rtl w:val="0"/>
         </w:rPr>
+        <w:t xml:space="preserve">(at least one for each one) </w:t>
+      </w:r>
+    </w:p>
+    <w:p>
+      <w:pPr>
+        <w:keepNext w:val="0"/>
+        <w:keepLines w:val="0"/>
+        <w:widowControl w:val="0"/>
+        <w:pBdr>
+          <w:top w:space="0" w:sz="0" w:val="nil"/>
+          <w:left w:space="0" w:sz="0" w:val="nil"/>
+          <w:bottom w:space="0" w:sz="0" w:val="nil"/>
+          <w:right w:space="0" w:sz="0" w:val="nil"/>
+          <w:between w:space="0" w:sz="0" w:val="nil"/>
+        </w:pBdr>
+        <w:shd w:fill="auto" w:val="clear"/>
+        <w:spacing w:after="0" w:before="0" w:line="240" w:lineRule="auto"/>
+        <w:ind w:left="0" w:right="0" w:firstLine="0"/>
+        <w:contextualSpacing w:val="0"/>
+        <w:jc w:val="left"/>
+        <w:rPr>
+          <w:rFonts w:ascii="Arial" w:cs="Arial" w:eastAsia="Arial" w:hAnsi="Arial"/>
+          <w:b w:val="0"/>
+          <w:i w:val="0"/>
+          <w:smallCaps w:val="0"/>
+          <w:strike w:val="0"/>
+          <w:color w:val="000000"/>
+          <w:sz w:val="22"/>
+          <w:szCs w:val="22"/>
+          <w:u w:val="none"/>
+          <w:shd w:fill="auto" w:val="clear"/>
+          <w:vertAlign w:val="baseline"/>
+        </w:rPr>
+      </w:pPr>
+      <w:r>
+        <w:rPr>
+          <w:rFonts w:ascii="Arial" w:cs="Arial" w:eastAsia="Arial" w:hAnsi="Arial"/>
+          <w:b w:val="0"/>
+          <w:i w:val="0"/>
+          <w:smallCaps w:val="0"/>
+          <w:strike w:val="0"/>
+          <w:color w:val="000000"/>
+          <w:sz w:val="22"/>
+          <w:szCs w:val="22"/>
+          <w:u w:val="none"/>
+          <w:shd w:fill="auto" w:val="clear"/>
+          <w:vertAlign w:val="baseline"/>
+          <w:rtl w:val="0"/>
+        </w:rPr>
+        <w:t xml:space="preserve">https://owl.english.purdue.edu/owl/resource/747/08/</w:t>
+      </w:r>
+    </w:p>
+    <w:p>
+      <w:pPr>
+        <w:keepNext w:val="0"/>
+        <w:keepLines w:val="0"/>
+        <w:widowControl w:val="0"/>
+        <w:pBdr>
+          <w:top w:space="0" w:sz="0" w:val="nil"/>
+          <w:left w:space="0" w:sz="0" w:val="nil"/>
+          <w:bottom w:space="0" w:sz="0" w:val="nil"/>
+          <w:right w:space="0" w:sz="0" w:val="nil"/>
+          <w:between w:space="0" w:sz="0" w:val="nil"/>
+        </w:pBdr>
+        <w:shd w:fill="auto" w:val="clear"/>
+        <w:spacing w:after="0" w:before="0" w:line="240" w:lineRule="auto"/>
+        <w:ind w:left="0" w:right="0" w:firstLine="0"/>
+        <w:contextualSpacing w:val="0"/>
+        <w:jc w:val="left"/>
+        <w:rPr>
+          <w:rFonts w:ascii="Arial" w:cs="Arial" w:eastAsia="Arial" w:hAnsi="Arial"/>
+          <w:b w:val="0"/>
+          <w:i w:val="0"/>
+          <w:smallCaps w:val="0"/>
+          <w:strike w:val="0"/>
+          <w:color w:val="000000"/>
+          <w:sz w:val="22"/>
+          <w:szCs w:val="22"/>
+          <w:u w:val="none"/>
+          <w:shd w:fill="auto" w:val="clear"/>
+          <w:vertAlign w:val="baseline"/>
+        </w:rPr>
+      </w:pPr>
+      <w:r>
+        <w:rPr>
+          <w:rFonts w:ascii="Arial" w:cs="Arial" w:eastAsia="Arial" w:hAnsi="Arial"/>
+          <w:b w:val="0"/>
+          <w:i w:val="0"/>
+          <w:smallCaps w:val="0"/>
+          <w:strike w:val="0"/>
+          <w:color w:val="000000"/>
+          <w:sz w:val="22"/>
+          <w:szCs w:val="22"/>
+          <w:u w:val="none"/>
+          <w:shd w:fill="auto" w:val="clear"/>
+          <w:vertAlign w:val="baseline"/>
+          <w:rtl w:val="0"/>
+        </w:rPr>
+        <w:t xml:space="preserve">MLA style </w:t>
+      </w:r>
+    </w:p>
+    <w:p>
+      <w:pPr>
+        <w:keepNext w:val="0"/>
+        <w:keepLines w:val="0"/>
+        <w:widowControl w:val="0"/>
+        <w:pBdr>
+          <w:top w:space="0" w:sz="0" w:val="nil"/>
+          <w:left w:space="0" w:sz="0" w:val="nil"/>
+          <w:bottom w:space="0" w:sz="0" w:val="nil"/>
+          <w:right w:space="0" w:sz="0" w:val="nil"/>
+          <w:between w:space="0" w:sz="0" w:val="nil"/>
+        </w:pBdr>
+        <w:shd w:fill="auto" w:val="clear"/>
+        <w:spacing w:after="0" w:before="0" w:line="240" w:lineRule="auto"/>
+        <w:ind w:left="0" w:right="0" w:firstLine="0"/>
+        <w:contextualSpacing w:val="0"/>
+        <w:jc w:val="left"/>
+        <w:rPr>
+          <w:rFonts w:ascii="Arial" w:cs="Arial" w:eastAsia="Arial" w:hAnsi="Arial"/>
+          <w:b w:val="0"/>
+          <w:i w:val="0"/>
+          <w:smallCaps w:val="0"/>
+          <w:strike w:val="0"/>
+          <w:color w:val="000000"/>
+          <w:sz w:val="22"/>
+          <w:szCs w:val="22"/>
+          <w:u w:val="none"/>
+          <w:shd w:fill="auto" w:val="clear"/>
+          <w:vertAlign w:val="baseline"/>
+        </w:rPr>
+      </w:pPr>
+      <w:r>
+        <w:rPr>
+          <w:rFonts w:ascii="Arial" w:cs="Arial" w:eastAsia="Arial" w:hAnsi="Arial"/>
+          <w:b w:val="0"/>
+          <w:i w:val="0"/>
+          <w:smallCaps w:val="0"/>
+          <w:strike w:val="0"/>
+          <w:color w:val="000000"/>
+          <w:sz w:val="22"/>
+          <w:szCs w:val="22"/>
+          <w:u w:val="none"/>
+          <w:shd w:fill="auto" w:val="clear"/>
+          <w:vertAlign w:val="baseline"/>
+          <w:rtl w:val="0"/>
+        </w:rPr>
         <w:t xml:space="preserve">(For more detail, please refer to encounter example in the book or the software version of the documents posted on blackboard. )</w:t>
+      </w:r>
+    </w:p>
+  </w:comment>
+  <w:comment w:author="Yuting Zhang" w:id="6" w:date="2017-10-04T11:10:04Z">
+    <w:p>
+      <w:pPr>
+        <w:keepNext w:val="0"/>
+        <w:keepLines w:val="0"/>
+        <w:widowControl w:val="0"/>
+        <w:pBdr>
+          <w:top w:space="0" w:sz="0" w:val="nil"/>
+          <w:left w:space="0" w:sz="0" w:val="nil"/>
+          <w:bottom w:space="0" w:sz="0" w:val="nil"/>
+          <w:right w:space="0" w:sz="0" w:val="nil"/>
+          <w:between w:space="0" w:sz="0" w:val="nil"/>
+        </w:pBdr>
+        <w:shd w:fill="auto" w:val="clear"/>
+        <w:spacing w:after="0" w:before="0" w:line="240" w:lineRule="auto"/>
+        <w:ind w:left="0" w:right="0" w:firstLine="0"/>
+        <w:contextualSpacing w:val="0"/>
+        <w:jc w:val="left"/>
+        <w:rPr>
+          <w:rFonts w:ascii="Arial" w:cs="Arial" w:eastAsia="Arial" w:hAnsi="Arial"/>
+          <w:b w:val="0"/>
+          <w:i w:val="0"/>
+          <w:smallCaps w:val="0"/>
+          <w:strike w:val="0"/>
+          <w:color w:val="000000"/>
+          <w:sz w:val="22"/>
+          <w:szCs w:val="22"/>
+          <w:u w:val="none"/>
+          <w:shd w:fill="auto" w:val="clear"/>
+          <w:vertAlign w:val="baseline"/>
+        </w:rPr>
+      </w:pPr>
+      <w:r>
+        <w:rPr>
+          <w:rFonts w:ascii="Arial" w:cs="Arial" w:eastAsia="Arial" w:hAnsi="Arial"/>
+          <w:b w:val="0"/>
+          <w:i w:val="0"/>
+          <w:smallCaps w:val="0"/>
+          <w:strike w:val="0"/>
+          <w:color w:val="000000"/>
+          <w:sz w:val="22"/>
+          <w:szCs w:val="22"/>
+          <w:u w:val="none"/>
+          <w:shd w:fill="auto" w:val="clear"/>
+          <w:vertAlign w:val="baseline"/>
+          <w:rtl w:val="0"/>
+        </w:rPr>
+        <w:t xml:space="preserve">I would recommend use either pviotaltracker or github, instead of adding another tool</w:t>
+      </w:r>
+    </w:p>
+  </w:comment>
+  <w:comment w:author="Yuting Zhang" w:id="1" w:date="2017-10-05T05:55:41Z">
+    <w:p>
+      <w:pPr>
+        <w:keepNext w:val="0"/>
+        <w:keepLines w:val="0"/>
+        <w:widowControl w:val="0"/>
+        <w:pBdr>
+          <w:top w:space="0" w:sz="0" w:val="nil"/>
+          <w:left w:space="0" w:sz="0" w:val="nil"/>
+          <w:bottom w:space="0" w:sz="0" w:val="nil"/>
+          <w:right w:space="0" w:sz="0" w:val="nil"/>
+          <w:between w:space="0" w:sz="0" w:val="nil"/>
+        </w:pBdr>
+        <w:shd w:fill="auto" w:val="clear"/>
+        <w:spacing w:after="0" w:before="0" w:line="240" w:lineRule="auto"/>
+        <w:ind w:left="0" w:right="0" w:firstLine="0"/>
+        <w:contextualSpacing w:val="0"/>
+        <w:jc w:val="left"/>
+        <w:rPr>
+          <w:rFonts w:ascii="Arial" w:cs="Arial" w:eastAsia="Arial" w:hAnsi="Arial"/>
+          <w:b w:val="0"/>
+          <w:i w:val="0"/>
+          <w:smallCaps w:val="0"/>
+          <w:strike w:val="0"/>
+          <w:color w:val="000000"/>
+          <w:sz w:val="22"/>
+          <w:szCs w:val="22"/>
+          <w:u w:val="none"/>
+          <w:shd w:fill="auto" w:val="clear"/>
+          <w:vertAlign w:val="baseline"/>
+        </w:rPr>
+      </w:pPr>
+      <w:r>
+        <w:rPr>
+          <w:rFonts w:ascii="Arial" w:cs="Arial" w:eastAsia="Arial" w:hAnsi="Arial"/>
+          <w:b w:val="0"/>
+          <w:i w:val="0"/>
+          <w:smallCaps w:val="0"/>
+          <w:strike w:val="0"/>
+          <w:color w:val="000000"/>
+          <w:sz w:val="22"/>
+          <w:szCs w:val="22"/>
+          <w:u w:val="none"/>
+          <w:shd w:fill="auto" w:val="clear"/>
+          <w:vertAlign w:val="baseline"/>
+          <w:rtl w:val="0"/>
+        </w:rPr>
+        <w:t xml:space="preserve">Can a registered user join any project?</w:t>
+      </w:r>
+    </w:p>
+  </w:comment>
+  <w:comment w:author="Yansen Liu" w:id="2" w:date="2017-10-05T05:55:41Z">
+    <w:p>
+      <w:pPr>
+        <w:keepNext w:val="0"/>
+        <w:keepLines w:val="0"/>
+        <w:widowControl w:val="0"/>
+        <w:pBdr>
+          <w:top w:space="0" w:sz="0" w:val="nil"/>
+          <w:left w:space="0" w:sz="0" w:val="nil"/>
+          <w:bottom w:space="0" w:sz="0" w:val="nil"/>
+          <w:right w:space="0" w:sz="0" w:val="nil"/>
+          <w:between w:space="0" w:sz="0" w:val="nil"/>
+        </w:pBdr>
+        <w:shd w:fill="auto" w:val="clear"/>
+        <w:spacing w:after="0" w:before="0" w:line="240" w:lineRule="auto"/>
+        <w:ind w:left="0" w:right="0" w:firstLine="0"/>
+        <w:contextualSpacing w:val="0"/>
+        <w:jc w:val="left"/>
+        <w:rPr>
+          <w:rFonts w:ascii="Arial" w:cs="Arial" w:eastAsia="Arial" w:hAnsi="Arial"/>
+          <w:b w:val="0"/>
+          <w:i w:val="0"/>
+          <w:smallCaps w:val="0"/>
+          <w:strike w:val="0"/>
+          <w:color w:val="000000"/>
+          <w:sz w:val="22"/>
+          <w:szCs w:val="22"/>
+          <w:u w:val="none"/>
+          <w:shd w:fill="auto" w:val="clear"/>
+          <w:vertAlign w:val="baseline"/>
+        </w:rPr>
+      </w:pPr>
+      <w:r>
+        <w:rPr>
+          <w:rFonts w:ascii="Arial" w:cs="Arial" w:eastAsia="Arial" w:hAnsi="Arial"/>
+          <w:b w:val="0"/>
+          <w:i w:val="0"/>
+          <w:smallCaps w:val="0"/>
+          <w:strike w:val="0"/>
+          <w:color w:val="000000"/>
+          <w:sz w:val="22"/>
+          <w:szCs w:val="22"/>
+          <w:u w:val="none"/>
+          <w:shd w:fill="auto" w:val="clear"/>
+          <w:vertAlign w:val="baseline"/>
+          <w:rtl w:val="0"/>
+        </w:rPr>
+        <w:t xml:space="preserve">registered users cannot join project by themselves, they can be invited by any product owner. And they will become developer</w:t>
+      </w:r>
+    </w:p>
+  </w:comment>
+  <w:comment w:author="Yuting Zhang" w:id="0" w:date="2017-10-04T10:58:15Z">
+    <w:p>
+      <w:pPr>
+        <w:keepNext w:val="0"/>
+        <w:keepLines w:val="0"/>
+        <w:widowControl w:val="0"/>
+        <w:pBdr>
+          <w:top w:space="0" w:sz="0" w:val="nil"/>
+          <w:left w:space="0" w:sz="0" w:val="nil"/>
+          <w:bottom w:space="0" w:sz="0" w:val="nil"/>
+          <w:right w:space="0" w:sz="0" w:val="nil"/>
+          <w:between w:space="0" w:sz="0" w:val="nil"/>
+        </w:pBdr>
+        <w:shd w:fill="auto" w:val="clear"/>
+        <w:spacing w:after="0" w:before="0" w:line="240" w:lineRule="auto"/>
+        <w:ind w:left="0" w:right="0" w:firstLine="0"/>
+        <w:contextualSpacing w:val="0"/>
+        <w:jc w:val="left"/>
+        <w:rPr>
+          <w:rFonts w:ascii="Arial" w:cs="Arial" w:eastAsia="Arial" w:hAnsi="Arial"/>
+          <w:b w:val="0"/>
+          <w:i w:val="0"/>
+          <w:smallCaps w:val="0"/>
+          <w:strike w:val="0"/>
+          <w:color w:val="000000"/>
+          <w:sz w:val="22"/>
+          <w:szCs w:val="22"/>
+          <w:u w:val="none"/>
+          <w:shd w:fill="auto" w:val="clear"/>
+          <w:vertAlign w:val="baseline"/>
+        </w:rPr>
+      </w:pPr>
+      <w:r>
+        <w:rPr>
+          <w:rFonts w:ascii="Arial" w:cs="Arial" w:eastAsia="Arial" w:hAnsi="Arial"/>
+          <w:b w:val="0"/>
+          <w:i w:val="0"/>
+          <w:smallCaps w:val="0"/>
+          <w:strike w:val="0"/>
+          <w:color w:val="000000"/>
+          <w:sz w:val="22"/>
+          <w:szCs w:val="22"/>
+          <w:u w:val="none"/>
+          <w:shd w:fill="auto" w:val="clear"/>
+          <w:vertAlign w:val="baseline"/>
+          <w:rtl w:val="0"/>
+        </w:rPr>
+        <w:t xml:space="preserve">From Section 3, it seems that your app is also a requirement management tool. Since we are using pivotaltracker, what is the difference between yours and pivotaltracker?</w:t>
       </w:r>
     </w:p>
   </w:comment>

</xml_diff>